<commit_message>
config env and gitignore
</commit_message>
<xml_diff>
--- a/GYDABLE WORK NOTES.docx
+++ b/GYDABLE WORK NOTES.docx
@@ -414,7 +414,34 @@
     <w:p>
       <w:pPr>
         <w:pStyle w:val="ListParagraph"/>
-      </w:pPr>
+        <w:numPr>
+          <w:ilvl w:val="0"/>
+          <w:numId w:val="1"/>
+        </w:numPr>
+      </w:pPr>
+      <w:r>
+        <w:t xml:space="preserve">be careful with putting documentation files in </w:t>
+      </w:r>
+      <w:proofErr w:type="spellStart"/>
+      <w:r>
+        <w:t>github</w:t>
+      </w:r>
+      <w:proofErr w:type="spellEnd"/>
+      <w:r>
+        <w:t xml:space="preserve"> folder (things might get messed up)</w:t>
+      </w:r>
+    </w:p>
+    <w:p>
+      <w:pPr>
+        <w:pStyle w:val="ListParagraph"/>
+        <w:numPr>
+          <w:ilvl w:val="0"/>
+          <w:numId w:val="1"/>
+        </w:numPr>
+      </w:pPr>
+      <w:r>
+        <w:t>TODO: watch create-react-app</w:t>
+      </w:r>
     </w:p>
     <w:p>
       <w:pPr>

</xml_diff>